<commit_message>
:construction: API 3 BDD en pregunta 3/6
</commit_message>
<xml_diff>
--- a/1_bdd/API_2.docx
+++ b/1_bdd/API_2.docx
@@ -890,6 +890,9 @@
         <w:ind w:left="708" w:firstLine="708"/>
       </w:pPr>
       <w:r>
+        <w:rPr>
+          <w:noProof/>
+        </w:rPr>
         <w:drawing>
           <wp:inline distT="0" distB="0" distL="0" distR="0" wp14:anchorId="1031104F" wp14:editId="481AC8EC">
             <wp:extent cx="4282289" cy="1787436"/>
@@ -941,6 +944,9 @@
         <w:ind w:left="1416" w:firstLine="708"/>
       </w:pPr>
       <w:r>
+        <w:rPr>
+          <w:noProof/>
+        </w:rPr>
         <w:drawing>
           <wp:inline distT="0" distB="0" distL="0" distR="0" wp14:anchorId="751995A8" wp14:editId="50FA3540">
             <wp:extent cx="3123445" cy="2941849"/>
@@ -985,24 +991,14 @@
       <w:r>
         <w:t xml:space="preserve">Imagen </w:t>
       </w:r>
-      <w:r>
-        <w:fldChar w:fldCharType="begin"/>
-      </w:r>
-      <w:r>
-        <w:instrText xml:space="preserve"> SEQ Ilustración \* ARABIC </w:instrText>
-      </w:r>
-      <w:r>
-        <w:fldChar w:fldCharType="separate"/>
-      </w:r>
-      <w:r>
-        <w:rPr>
-          <w:noProof/>
-        </w:rPr>
-        <w:t>1</w:t>
-      </w:r>
-      <w:r>
-        <w:fldChar w:fldCharType="end"/>
-      </w:r>
+      <w:fldSimple w:instr=" SEQ Ilustración \* ARABIC ">
+        <w:r>
+          <w:rPr>
+            <w:noProof/>
+          </w:rPr>
+          <w:t>1</w:t>
+        </w:r>
+      </w:fldSimple>
       <w:r>
         <w:t>: Creación de la tabla libros, descripción de la misma, adición de PK y selección la tabla.</w:t>
       </w:r>
@@ -1094,6 +1090,9 @@
         <w:ind w:left="1428" w:firstLine="696"/>
       </w:pPr>
       <w:r>
+        <w:rPr>
+          <w:noProof/>
+        </w:rPr>
         <w:drawing>
           <wp:inline distT="0" distB="0" distL="0" distR="0" wp14:anchorId="7F908D51" wp14:editId="31F859AA">
             <wp:extent cx="2643612" cy="2411715"/>
@@ -1141,24 +1140,14 @@
       <w:r>
         <w:t xml:space="preserve"> </w:t>
       </w:r>
-      <w:r>
-        <w:fldChar w:fldCharType="begin"/>
-      </w:r>
-      <w:r>
-        <w:instrText xml:space="preserve"> SEQ Ilustración \* ARABIC </w:instrText>
-      </w:r>
-      <w:r>
-        <w:fldChar w:fldCharType="separate"/>
-      </w:r>
-      <w:r>
-        <w:rPr>
-          <w:noProof/>
-        </w:rPr>
-        <w:t>2</w:t>
-      </w:r>
-      <w:r>
-        <w:fldChar w:fldCharType="end"/>
-      </w:r>
+      <w:fldSimple w:instr=" SEQ Ilustración \* ARABIC ">
+        <w:r>
+          <w:rPr>
+            <w:noProof/>
+          </w:rPr>
+          <w:t>2</w:t>
+        </w:r>
+      </w:fldSimple>
       <w:r>
         <w:t xml:space="preserve">: </w:t>
       </w:r>
@@ -1327,6 +1316,9 @@
         <w:ind w:left="708" w:firstLine="708"/>
       </w:pPr>
       <w:r>
+        <w:rPr>
+          <w:noProof/>
+        </w:rPr>
         <w:drawing>
           <wp:inline distT="0" distB="0" distL="0" distR="0" wp14:anchorId="19463E98" wp14:editId="5094B62C">
             <wp:extent cx="4019739" cy="1657624"/>
@@ -1389,10 +1381,13 @@
         <w:ind w:firstLine="708"/>
       </w:pPr>
       <w:r>
+        <w:rPr>
+          <w:noProof/>
+        </w:rPr>
         <w:drawing>
-          <wp:inline distT="0" distB="0" distL="0" distR="0" wp14:anchorId="497FD37D" wp14:editId="4BC8BE21">
-            <wp:extent cx="4264183" cy="1689060"/>
-            <wp:effectExtent l="0" t="0" r="3175" b="635"/>
+          <wp:inline distT="0" distB="0" distL="0" distR="0" wp14:anchorId="497FD37D" wp14:editId="585F4283">
+            <wp:extent cx="4271605" cy="1692000"/>
+            <wp:effectExtent l="0" t="0" r="0" b="0"/>
             <wp:docPr id="1445339823" name="Picture 1" descr="A screen shot of a computer screen&#10;&#10;Description automatically generated"/>
             <wp:cNvGraphicFramePr>
               <a:graphicFrameLocks xmlns:a="http://schemas.openxmlformats.org/drawingml/2006/main" noChangeAspect="1"/>
@@ -1413,7 +1408,7 @@
                   <pic:spPr>
                     <a:xfrm>
                       <a:off x="0" y="0"/>
-                      <a:ext cx="4346026" cy="1721478"/>
+                      <a:ext cx="4271605" cy="1692000"/>
                     </a:xfrm>
                     <a:prstGeom prst="rect">
                       <a:avLst/>
@@ -1436,24 +1431,14 @@
       <w:r>
         <w:t xml:space="preserve"> </w:t>
       </w:r>
-      <w:r>
-        <w:fldChar w:fldCharType="begin"/>
-      </w:r>
-      <w:r>
-        <w:instrText xml:space="preserve"> SEQ Ilustración \* ARABIC </w:instrText>
-      </w:r>
-      <w:r>
-        <w:fldChar w:fldCharType="separate"/>
-      </w:r>
-      <w:r>
-        <w:rPr>
-          <w:noProof/>
-        </w:rPr>
-        <w:t>3</w:t>
-      </w:r>
-      <w:r>
-        <w:fldChar w:fldCharType="end"/>
-      </w:r>
+      <w:fldSimple w:instr=" SEQ Ilustración \* ARABIC ">
+        <w:r>
+          <w:rPr>
+            <w:noProof/>
+          </w:rPr>
+          <w:t>3</w:t>
+        </w:r>
+      </w:fldSimple>
       <w:r>
         <w:rPr>
           <w:i w:val="0"/>
@@ -1493,6 +1478,9 @@
         <w:ind w:firstLine="708"/>
       </w:pPr>
       <w:r>
+        <w:rPr>
+          <w:noProof/>
+        </w:rPr>
         <w:drawing>
           <wp:inline distT="0" distB="0" distL="0" distR="0" wp14:anchorId="5A3E722C" wp14:editId="6888DEAB">
             <wp:extent cx="4327556" cy="2469652"/>
@@ -1559,10 +1547,7 @@
         <w:ind w:firstLine="708"/>
       </w:pPr>
       <w:r>
-        <w:t>Para finalizar</w:t>
-      </w:r>
-      <w:r>
-        <w:t>, esta segunda actividad en la creación de la base de datos Biblioteca permitió establecer una estructura sólida y bien organizada para la gestión de los recursos bibliográficos de la Universidad Puls-AR. Tras la configuración inicial del entorno en PostgreSQL, nos enfocamos en la definición y normalización de las entidades clave y sus relaciones. La creación de las tablas Lectores y Libros proporcionó una base esencial, aunque limitada para gestionar los préstamos. Para resolver las restricciones de este diseño inicial, se añadió la tabla Préstamos, la cual actúa como un registro de cada transacción de préstamo y permite almacenar información detallada sobre cada uno de ellos, como las fechas y el estado del préstamo.</w:t>
+        <w:t>Para finalizar, esta segunda actividad en la creación de la base de datos Biblioteca permitió establecer una estructura sólida y bien organizada para la gestión de los recursos bibliográficos de la Universidad Puls-AR. Tras la configuración inicial del entorno en PostgreSQL, nos enfocamos en la definición y normalización de las entidades clave y sus relaciones. La creación de las tablas Lectores y Libros proporcionó una base esencial, aunque limitada para gestionar los préstamos. Para resolver las restricciones de este diseño inicial, se añadió la tabla Préstamos, la cual actúa como un registro de cada transacción de préstamo y permite almacenar información detallada sobre cada uno de ellos, como las fechas y el estado del préstamo.</w:t>
       </w:r>
     </w:p>
     <w:p/>
@@ -1737,6 +1722,7 @@
           <w:docPartUnique/>
         </w:docPartObj>
       </w:sdtPr>
+      <w:sdtEndPr/>
       <w:sdtContent>
         <w:r>
           <w:rPr>
@@ -2856,6 +2842,7 @@
   <w:style w:type="character" w:default="1" w:styleId="DefaultParagraphFont">
     <w:name w:val="Default Paragraph Font"/>
     <w:uiPriority w:val="1"/>
+    <w:semiHidden/>
     <w:unhideWhenUsed/>
   </w:style>
   <w:style w:type="table" w:default="1" w:styleId="TableNormal">

</xml_diff>